<commit_message>
Backend functions for sign-in, sign-out, and llm+docx
</commit_message>
<xml_diff>
--- a/backend/test.docx
+++ b/backend/test.docx
@@ -4,281 +4,12 @@
   <w:body>
     <w:p>
       <w:pPr>
-        <w:spacing w:line="360" w:lineRule="auto" w:after="0"/>
-        <w:jc w:val="left"/>
+        <w:spacing w:line="360" w:lineRule="auto"/>
       </w:pPr>
       <w:r>
-        <w:t>1</w:t>
-      </w:r>
-    </w:p>
-    <w:p>
-      <w:pPr>
-        <w:spacing w:line="360" w:lineRule="auto" w:after="0"/>
-        <w:jc w:val="left"/>
-      </w:pPr>
-      <w:r>
-        <w:t>2</w:t>
-      </w:r>
-    </w:p>
-    <w:p>
-      <w:pPr>
-        <w:spacing w:line="360" w:lineRule="auto" w:after="0"/>
-        <w:jc w:val="left"/>
-      </w:pPr>
-      <w:r>
-        <w:t>3</w:t>
-      </w:r>
-    </w:p>
-    <w:p>
-      <w:pPr>
-        <w:spacing w:line="360" w:lineRule="auto" w:after="0"/>
-        <w:jc w:val="left"/>
-      </w:pPr>
-      <w:r>
-        <w:t>4</w:t>
-      </w:r>
-    </w:p>
-    <w:p>
-      <w:pPr>
-        <w:spacing w:line="360" w:lineRule="auto" w:after="0"/>
-        <w:jc w:val="left"/>
-      </w:pPr>
-      <w:r>
-        <w:t>5</w:t>
-      </w:r>
-    </w:p>
-    <w:p>
-      <w:pPr>
-        <w:spacing w:line="360" w:lineRule="auto" w:after="0"/>
-        <w:jc w:val="left"/>
-      </w:pPr>
-      <w:r>
-        <w:t>6</w:t>
-      </w:r>
-    </w:p>
-    <w:p>
-      <w:pPr>
-        <w:spacing w:line="360" w:lineRule="auto" w:after="0"/>
-        <w:jc w:val="left"/>
-      </w:pPr>
-      <w:r>
-        <w:t>7</w:t>
-      </w:r>
-    </w:p>
-    <w:p>
-      <w:pPr>
-        <w:spacing w:line="360" w:lineRule="auto" w:after="0"/>
-        <w:jc w:val="left"/>
-      </w:pPr>
-      <w:r>
-        <w:t>8</w:t>
-      </w:r>
-    </w:p>
-    <w:p>
-      <w:pPr>
-        <w:spacing w:line="360" w:lineRule="auto" w:after="0"/>
-        <w:jc w:val="left"/>
-      </w:pPr>
-      <w:r>
-        <w:t>9</w:t>
-      </w:r>
-    </w:p>
-    <w:p>
-      <w:pPr>
-        <w:spacing w:line="360" w:lineRule="auto" w:after="0"/>
-        <w:jc w:val="left"/>
-      </w:pPr>
-      <w:r>
-        <w:t>10</w:t>
-      </w:r>
-    </w:p>
-    <w:p>
-      <w:pPr>
-        <w:spacing w:line="360" w:lineRule="auto" w:after="0"/>
-        <w:jc w:val="left"/>
-      </w:pPr>
-      <w:r>
-        <w:t>11</w:t>
-      </w:r>
-    </w:p>
-    <w:p>
-      <w:pPr>
-        <w:spacing w:line="360" w:lineRule="auto" w:after="0"/>
-        <w:jc w:val="left"/>
-      </w:pPr>
-      <w:r>
-        <w:t>12</w:t>
-      </w:r>
-    </w:p>
-    <w:p>
-      <w:pPr>
-        <w:spacing w:line="360" w:lineRule="auto" w:after="0"/>
-        <w:jc w:val="left"/>
-      </w:pPr>
-      <w:r>
-        <w:t>13</w:t>
-      </w:r>
-    </w:p>
-    <w:p>
-      <w:pPr>
-        <w:spacing w:line="360" w:lineRule="auto" w:after="0"/>
-        <w:jc w:val="left"/>
-      </w:pPr>
-      <w:r>
-        <w:t>14</w:t>
-      </w:r>
-    </w:p>
-    <w:p>
-      <w:pPr>
-        <w:spacing w:line="360" w:lineRule="auto" w:after="0"/>
-        <w:jc w:val="left"/>
-      </w:pPr>
-      <w:r>
-        <w:t>15</w:t>
-      </w:r>
-    </w:p>
-    <w:p>
-      <w:pPr>
-        <w:spacing w:line="360" w:lineRule="auto" w:after="0"/>
-        <w:jc w:val="left"/>
-      </w:pPr>
-      <w:r>
-        <w:t>16</w:t>
-      </w:r>
-    </w:p>
-    <w:p>
-      <w:pPr>
-        <w:spacing w:line="360" w:lineRule="auto" w:after="0"/>
-        <w:jc w:val="left"/>
-      </w:pPr>
-      <w:r>
-        <w:t>17</w:t>
-      </w:r>
-    </w:p>
-    <w:p>
-      <w:pPr>
-        <w:spacing w:line="360" w:lineRule="auto" w:after="0"/>
-        <w:jc w:val="left"/>
-      </w:pPr>
-      <w:r>
-        <w:t>18</w:t>
-      </w:r>
-    </w:p>
-    <w:p>
-      <w:pPr>
-        <w:spacing w:line="360" w:lineRule="auto" w:after="0"/>
-        <w:jc w:val="left"/>
-      </w:pPr>
-      <w:r>
-        <w:t>19</w:t>
-      </w:r>
-    </w:p>
-    <w:p>
-      <w:pPr>
-        <w:spacing w:line="360" w:lineRule="auto" w:after="0"/>
-        <w:jc w:val="left"/>
-      </w:pPr>
-      <w:r>
-        <w:t>20</w:t>
-      </w:r>
-    </w:p>
-    <w:p>
-      <w:pPr>
-        <w:spacing w:line="360" w:lineRule="auto" w:after="0"/>
-        <w:jc w:val="left"/>
-      </w:pPr>
-      <w:r>
-        <w:t>21</w:t>
-      </w:r>
-    </w:p>
-    <w:p>
-      <w:pPr>
-        <w:spacing w:line="360" w:lineRule="auto" w:after="0"/>
-        <w:jc w:val="left"/>
-      </w:pPr>
-      <w:r>
-        <w:t>22</w:t>
-      </w:r>
-    </w:p>
-    <w:p>
-      <w:pPr>
-        <w:spacing w:line="360" w:lineRule="auto" w:after="0"/>
-        <w:jc w:val="left"/>
-      </w:pPr>
-      <w:r>
-        <w:t>23</w:t>
-      </w:r>
-    </w:p>
-    <w:p>
-      <w:pPr>
-        <w:spacing w:line="360" w:lineRule="auto" w:after="0"/>
-        <w:jc w:val="left"/>
-      </w:pPr>
-      <w:r>
-        <w:t>24</w:t>
-      </w:r>
-    </w:p>
-    <w:p>
-      <w:pPr>
-        <w:spacing w:line="360" w:lineRule="auto" w:after="0"/>
-        <w:jc w:val="left"/>
-      </w:pPr>
-      <w:r>
-        <w:t>25</w:t>
-      </w:r>
-    </w:p>
-    <w:p>
-      <w:pPr>
-        <w:spacing w:line="360" w:lineRule="auto" w:after="0"/>
-        <w:jc w:val="left"/>
-      </w:pPr>
-      <w:r>
-        <w:t>26</w:t>
-      </w:r>
-    </w:p>
-    <w:p>
-      <w:pPr>
-        <w:spacing w:line="360" w:lineRule="auto" w:after="0"/>
-        <w:jc w:val="left"/>
-      </w:pPr>
-      <w:r>
-        <w:t>27</w:t>
-      </w:r>
-    </w:p>
-    <w:p>
-      <w:pPr>
-        <w:spacing w:line="360" w:lineRule="auto" w:after="0"/>
-        <w:jc w:val="left"/>
-      </w:pPr>
-      <w:r>
-        <w:t>28</w:t>
-      </w:r>
-    </w:p>
-    <w:p>
-      <w:pPr>
-        <w:spacing w:line="360" w:lineRule="auto" w:after="0"/>
-        <w:jc w:val="left"/>
-      </w:pPr>
-      <w:r>
-        <w:t>29</w:t>
-      </w:r>
-    </w:p>
-    <w:p>
-      <w:pPr>
-        <w:spacing w:line="360" w:lineRule="auto" w:after="0"/>
-        <w:jc w:val="left"/>
-      </w:pPr>
-      <w:r>
-        <w:t>30</w:t>
-      </w:r>
-    </w:p>
-    <w:p>
-      <w:pPr>
-        <w:spacing w:line="360" w:lineRule="auto" w:after="0"/>
-        <w:jc w:val="left"/>
-      </w:pPr>
-      <w:r>
-        <w:t>31</w:t>
+        <w:t>Lorem ipsum odor amet, consectetuer adipiscing elit. Congue vel parturient sapien volutpat porttitor malesuada mus. Volutpat sociosqu nisi cubilia himenaeos sed in nisl leo. Dis venenatis ullamcorper pharetra; penatibus blandit arcu justo dignissim nullam. Dolor a sodales, nostra lacinia nascetur faucibus. Sodales volutpat mattis suscipit morbi</w:t>
+        <w:br/>
+        <w:t>elementum sapien convallis nec egestas. Dignissim lacinia dolor placerat nulla porta natoque fames, sem non. Venenatis facilisi dapibus pellentesque netus etiam id blandit. Porttitor integer nec urna posuere rhoncus faucibus.</w:t>
       </w:r>
     </w:p>
     <w:sectPr>

</xml_diff>